<commit_message>
Replace stubs with actual stuff
</commit_message>
<xml_diff>
--- a/appendix/report.docx
+++ b/appendix/report.docx
@@ -155,7 +155,7 @@
           <w:b/>
           <w:lang w:val="en-GB"/>
         </w:rPr>
-        <w:t xml:space="preserve"> NaN</w:t>
+        <w:t>3</w:t>
       </w:r>
     </w:p>
     <w:p>
@@ -182,7 +182,7 @@
         <w:rPr>
           <w:lang w:val="ru-RU"/>
         </w:rPr>
-        <w:t>ТЕМА</w:t>
+        <w:t>Создание базы данных</w:t>
       </w:r>
     </w:p>
     <w:p>

</xml_diff>